<commit_message>
Update Especificação Funcionalidade x Serviços - IT Singular.docx
Atualização de Serviços
</commit_message>
<xml_diff>
--- a/Especificação Funcionalidade x Serviços - IT Singular.docx
+++ b/Especificação Funcionalidade x Serviços - IT Singular.docx
@@ -1264,6 +1264,98 @@
         <w:ind w:left="1428"/>
         <w:rPr>
           <w:rFonts w:ascii="Arial" w:eastAsia="Times New Roman" w:hAnsi="Arial" w:cs="Arial"/>
+          <w:kern w:val="32"/>
+          <w:sz w:val="28"/>
+          <w:szCs w:val="32"/>
+          <w:lang w:eastAsia="pt-BR"/>
+        </w:rPr>
+      </w:pPr>
+      <w:r>
+        <w:rPr>
+          <w:rFonts w:ascii="Arial" w:eastAsia="Times New Roman" w:hAnsi="Arial" w:cs="Arial"/>
+          <w:kern w:val="32"/>
+          <w:sz w:val="28"/>
+          <w:szCs w:val="32"/>
+          <w:lang w:eastAsia="pt-BR"/>
+        </w:rPr>
+        <w:t>- Consulta Doc Vencidos Alteração</w:t>
+      </w:r>
+    </w:p>
+    <w:p>
+      <w:pPr>
+        <w:pStyle w:val="PargrafodaLista"/>
+        <w:ind w:left="1428"/>
+        <w:rPr>
+          <w:rFonts w:ascii="Arial" w:eastAsia="Times New Roman" w:hAnsi="Arial" w:cs="Arial"/>
+          <w:kern w:val="32"/>
+          <w:sz w:val="28"/>
+          <w:szCs w:val="32"/>
+          <w:lang w:eastAsia="pt-BR"/>
+        </w:rPr>
+      </w:pPr>
+      <w:r>
+        <w:rPr>
+          <w:rFonts w:ascii="Arial" w:eastAsia="Times New Roman" w:hAnsi="Arial" w:cs="Arial"/>
+          <w:kern w:val="32"/>
+          <w:sz w:val="28"/>
+          <w:szCs w:val="32"/>
+          <w:lang w:eastAsia="pt-BR"/>
+        </w:rPr>
+        <w:t>- Alterar Doc Vencidos para Alteração</w:t>
+      </w:r>
+    </w:p>
+    <w:p>
+      <w:pPr>
+        <w:pStyle w:val="PargrafodaLista"/>
+        <w:ind w:left="1428"/>
+        <w:rPr>
+          <w:rFonts w:ascii="Arial" w:eastAsia="Times New Roman" w:hAnsi="Arial" w:cs="Arial"/>
+          <w:kern w:val="32"/>
+          <w:sz w:val="28"/>
+          <w:szCs w:val="32"/>
+          <w:lang w:eastAsia="pt-BR"/>
+        </w:rPr>
+      </w:pPr>
+      <w:r>
+        <w:rPr>
+          <w:rFonts w:ascii="Arial" w:eastAsia="Times New Roman" w:hAnsi="Arial" w:cs="Arial"/>
+          <w:kern w:val="32"/>
+          <w:sz w:val="28"/>
+          <w:szCs w:val="32"/>
+          <w:lang w:eastAsia="pt-BR"/>
+        </w:rPr>
+        <w:t>- Consulta retorno análise de documentos.</w:t>
+      </w:r>
+    </w:p>
+    <w:p>
+      <w:pPr>
+        <w:pStyle w:val="PargrafodaLista"/>
+        <w:ind w:left="1428"/>
+        <w:rPr>
+          <w:rFonts w:ascii="Arial" w:eastAsia="Times New Roman" w:hAnsi="Arial" w:cs="Arial"/>
+          <w:kern w:val="32"/>
+          <w:sz w:val="28"/>
+          <w:szCs w:val="32"/>
+          <w:lang w:eastAsia="pt-BR"/>
+        </w:rPr>
+      </w:pPr>
+      <w:r>
+        <w:rPr>
+          <w:rFonts w:ascii="Arial" w:eastAsia="Times New Roman" w:hAnsi="Arial" w:cs="Arial"/>
+          <w:kern w:val="32"/>
+          <w:sz w:val="28"/>
+          <w:szCs w:val="32"/>
+          <w:lang w:eastAsia="pt-BR"/>
+        </w:rPr>
+        <w:t>- Consulta Status (Batch) E-mails enviados ou Não.</w:t>
+      </w:r>
+    </w:p>
+    <w:p>
+      <w:pPr>
+        <w:pStyle w:val="PargrafodaLista"/>
+        <w:ind w:left="1428"/>
+        <w:rPr>
+          <w:rFonts w:ascii="Arial" w:eastAsia="Times New Roman" w:hAnsi="Arial" w:cs="Arial"/>
           <w:b/>
           <w:bCs/>
           <w:kern w:val="32"/>
@@ -1981,7 +2073,6 @@
           <w:szCs w:val="32"/>
           <w:lang w:eastAsia="pt-BR"/>
         </w:rPr>
-        <w:lastRenderedPageBreak/>
         <w:t>- Login Parameters</w:t>
       </w:r>
     </w:p>
@@ -2447,13 +2538,19 @@
             <w:fldChar w:fldCharType="begin"/>
           </w:r>
           <w:r>
+            <w:instrText xml:space="preserve"> INCLUDEPICTURE  "https://ncdn0.infojobs.com.br/logos/2018/04/30/461110.jpg" \* MERGEFORMATINET </w:instrText>
+          </w:r>
+          <w:r>
+            <w:fldChar w:fldCharType="separate"/>
+          </w:r>
+          <w:r>
+            <w:fldChar w:fldCharType="begin"/>
+          </w:r>
+          <w:r>
             <w:instrText xml:space="preserve"> </w:instrText>
           </w:r>
           <w:r>
-            <w:instrText>INCLUDEPICTURE  "https://ncdn0.infojob</w:instrText>
-          </w:r>
-          <w:r>
-            <w:instrText>s.com.br/logos/2018/04/30/461110.jpg" \* MERGEFORMATINET</w:instrText>
+            <w:instrText>INCLUDEPICTURE  "https://ncdn0.infojobs.com.br/logos/2018/04/30/461110.jpg" \* MERGEFORMATINET</w:instrText>
           </w:r>
           <w:r>
             <w:instrText xml:space="preserve"> </w:instrText>
@@ -2482,10 +2579,13 @@
                 <v:path o:extrusionok="f" gradientshapeok="t" o:connecttype="rect"/>
                 <o:lock v:ext="edit" aspectratio="t"/>
               </v:shapetype>
-              <v:shape id="_x0000_i1069" type="#_x0000_t75" alt="IT Singular logo" style="width:108pt;height:50.25pt">
+              <v:shape id="_x0000_i1025" type="#_x0000_t75" alt="IT Singular logo" style="width:108pt;height:50.25pt">
                 <v:imagedata r:id="rId1" r:href="rId2"/>
               </v:shape>
             </w:pict>
+          </w:r>
+          <w:r>
+            <w:fldChar w:fldCharType="end"/>
           </w:r>
           <w:r>
             <w:fldChar w:fldCharType="end"/>
@@ -2767,7 +2867,7 @@
               <w:noProof/>
               <w:sz w:val="16"/>
             </w:rPr>
-            <w:t>29/3/2021</w:t>
+            <w:t>30/3/2021</w:t>
           </w:r>
           <w:r>
             <w:rPr>

</xml_diff>